<commit_message>
letshope this is almost done
</commit_message>
<xml_diff>
--- a/questionnaires/RBDstandardized_questionnaireFCSFCSN_FR.docx
+++ b/questionnaires/RBDstandardized_questionnaireFCSFCSN_FR.docx
@@ -485,7 +485,16 @@
                 <w:szCs w:val="18"/>
                 <w:lang w:val="fr-FR"/>
               </w:rPr>
-              <w:t>tels que</w:t>
+              <w:t xml:space="preserve">tels </w:t>
+            </w:r>
+            <w:proofErr w:type="gramStart"/>
+            <w:r>
+              <w:rPr>
+                <w:sz w:val="18"/>
+                <w:szCs w:val="18"/>
+                <w:lang w:val="fr-FR"/>
+              </w:rPr>
+              <w:t>que</w:t>
             </w:r>
             <w:r>
               <w:rPr>
@@ -497,6 +506,7 @@
               </w:rPr>
               <w:t>:</w:t>
             </w:r>
+            <w:proofErr w:type="gramEnd"/>
             <w:r>
               <w:rPr>
                 <w:i/>
@@ -635,15 +645,27 @@
                 <w:lang w:val="fr-FR"/>
               </w:rPr>
             </w:pPr>
-            <w:r>
-              <w:rPr>
-                <w:i/>
-                <w:iCs/>
-                <w:sz w:val="16"/>
-                <w:szCs w:val="16"/>
-                <w:lang w:val="fr-FR"/>
-              </w:rPr>
-              <w:t xml:space="preserve">passer </w:t>
+            <w:proofErr w:type="gramStart"/>
+            <w:r>
+              <w:rPr>
+                <w:i/>
+                <w:iCs/>
+                <w:sz w:val="16"/>
+                <w:szCs w:val="16"/>
+                <w:lang w:val="fr-FR"/>
+              </w:rPr>
+              <w:t>passer</w:t>
+            </w:r>
+            <w:proofErr w:type="gramEnd"/>
+            <w:r>
+              <w:rPr>
+                <w:i/>
+                <w:iCs/>
+                <w:sz w:val="16"/>
+                <w:szCs w:val="16"/>
+                <w:lang w:val="fr-FR"/>
+              </w:rPr>
+              <w:t xml:space="preserve"> </w:t>
             </w:r>
             <w:proofErr w:type="spellStart"/>
             <w:r>
@@ -776,7 +798,16 @@
                 <w:szCs w:val="18"/>
                 <w:lang w:val="fr-FR"/>
               </w:rPr>
-              <w:t>tels que</w:t>
+              <w:t xml:space="preserve">tels </w:t>
+            </w:r>
+            <w:proofErr w:type="gramStart"/>
+            <w:r>
+              <w:rPr>
+                <w:sz w:val="18"/>
+                <w:szCs w:val="18"/>
+                <w:lang w:val="fr-FR"/>
+              </w:rPr>
+              <w:t>que</w:t>
             </w:r>
             <w:r>
               <w:rPr>
@@ -788,6 +819,7 @@
               </w:rPr>
               <w:t>:</w:t>
             </w:r>
+            <w:proofErr w:type="gramEnd"/>
             <w:r>
               <w:rPr>
                 <w:i/>
@@ -856,13 +888,23 @@
                 <w:lang w:val="fr-FR"/>
               </w:rPr>
             </w:pPr>
-            <w:r>
-              <w:rPr>
-                <w:sz w:val="16"/>
-                <w:szCs w:val="16"/>
-                <w:lang w:val="fr-FR"/>
-              </w:rPr>
-              <w:t>utiliser les codes au bas du module |__|__|</w:t>
+            <w:proofErr w:type="gramStart"/>
+            <w:r>
+              <w:rPr>
+                <w:sz w:val="16"/>
+                <w:szCs w:val="16"/>
+                <w:lang w:val="fr-FR"/>
+              </w:rPr>
+              <w:t>utiliser</w:t>
+            </w:r>
+            <w:proofErr w:type="gramEnd"/>
+            <w:r>
+              <w:rPr>
+                <w:sz w:val="16"/>
+                <w:szCs w:val="16"/>
+                <w:lang w:val="fr-FR"/>
+              </w:rPr>
+              <w:t xml:space="preserve"> les codes au bas du module |__|__|</w:t>
             </w:r>
           </w:p>
         </w:tc>
@@ -1005,7 +1047,29 @@
                 <w:szCs w:val="18"/>
                 <w:lang w:val="fr-FR"/>
               </w:rPr>
-              <w:t>Légumineuses / noix, telles que(haricots, niébé, arachides, lentilles, noix, soja, pois d'</w:t>
+              <w:t xml:space="preserve">Légumineuses / noix, telles </w:t>
+            </w:r>
+            <w:proofErr w:type="gramStart"/>
+            <w:r>
+              <w:rPr>
+                <w:i/>
+                <w:iCs/>
+                <w:sz w:val="18"/>
+                <w:szCs w:val="18"/>
+                <w:lang w:val="fr-FR"/>
+              </w:rPr>
+              <w:t>que(</w:t>
+            </w:r>
+            <w:proofErr w:type="gramEnd"/>
+            <w:r>
+              <w:rPr>
+                <w:i/>
+                <w:iCs/>
+                <w:sz w:val="18"/>
+                <w:szCs w:val="18"/>
+                <w:lang w:val="fr-FR"/>
+              </w:rPr>
+              <w:t>haricots, niébé, arachides, lentilles, noix, soja, pois d'</w:t>
             </w:r>
             <w:proofErr w:type="spellStart"/>
             <w:r>
@@ -1149,15 +1213,27 @@
                 <w:lang w:val="fr-FR"/>
               </w:rPr>
             </w:pPr>
-            <w:r>
-              <w:rPr>
-                <w:i/>
-                <w:iCs/>
-                <w:sz w:val="16"/>
-                <w:szCs w:val="16"/>
-                <w:lang w:val="fr-FR"/>
-              </w:rPr>
-              <w:t xml:space="preserve">passer </w:t>
+            <w:proofErr w:type="gramStart"/>
+            <w:r>
+              <w:rPr>
+                <w:i/>
+                <w:iCs/>
+                <w:sz w:val="16"/>
+                <w:szCs w:val="16"/>
+                <w:lang w:val="fr-FR"/>
+              </w:rPr>
+              <w:t>passer</w:t>
+            </w:r>
+            <w:proofErr w:type="gramEnd"/>
+            <w:r>
+              <w:rPr>
+                <w:i/>
+                <w:iCs/>
+                <w:sz w:val="16"/>
+                <w:szCs w:val="16"/>
+                <w:lang w:val="fr-FR"/>
+              </w:rPr>
+              <w:t xml:space="preserve"> </w:t>
             </w:r>
             <w:proofErr w:type="spellStart"/>
             <w:r>
@@ -1282,7 +1358,29 @@
                 <w:szCs w:val="18"/>
                 <w:lang w:val="fr-FR"/>
               </w:rPr>
-              <w:t>Légumineuses / noix, telles que(haricots, niébé, arachides, lentilles, noix, soja, pois d'</w:t>
+              <w:t xml:space="preserve">Légumineuses / noix, telles </w:t>
+            </w:r>
+            <w:proofErr w:type="gramStart"/>
+            <w:r>
+              <w:rPr>
+                <w:i/>
+                <w:iCs/>
+                <w:sz w:val="18"/>
+                <w:szCs w:val="18"/>
+                <w:lang w:val="fr-FR"/>
+              </w:rPr>
+              <w:t>que(</w:t>
+            </w:r>
+            <w:proofErr w:type="gramEnd"/>
+            <w:r>
+              <w:rPr>
+                <w:i/>
+                <w:iCs/>
+                <w:sz w:val="18"/>
+                <w:szCs w:val="18"/>
+                <w:lang w:val="fr-FR"/>
+              </w:rPr>
+              <w:t>haricots, niébé, arachides, lentilles, noix, soja, pois d'</w:t>
             </w:r>
             <w:proofErr w:type="spellStart"/>
             <w:r>
@@ -1364,13 +1462,23 @@
                 <w:lang w:val="fr-FR"/>
               </w:rPr>
             </w:pPr>
-            <w:r>
-              <w:rPr>
-                <w:sz w:val="16"/>
-                <w:szCs w:val="16"/>
-                <w:lang w:val="fr-FR"/>
-              </w:rPr>
-              <w:t>utiliser les codes au bas du module |__|__|</w:t>
+            <w:proofErr w:type="gramStart"/>
+            <w:r>
+              <w:rPr>
+                <w:sz w:val="16"/>
+                <w:szCs w:val="16"/>
+                <w:lang w:val="fr-FR"/>
+              </w:rPr>
+              <w:t>utiliser</w:t>
+            </w:r>
+            <w:proofErr w:type="gramEnd"/>
+            <w:r>
+              <w:rPr>
+                <w:sz w:val="16"/>
+                <w:szCs w:val="16"/>
+                <w:lang w:val="fr-FR"/>
+              </w:rPr>
+              <w:t xml:space="preserve"> les codes au bas du module |__|__|</w:t>
             </w:r>
           </w:p>
         </w:tc>
@@ -1486,23 +1594,23 @@
               </w:rPr>
               <w:t>Au cours des 7 derniers jours, combien de jours les membres de votre ménage ont-ils mangé/</w:t>
             </w:r>
-            <w:proofErr w:type="spellStart"/>
-            <w:r>
-              <w:rPr>
-                <w:sz w:val="18"/>
-                <w:szCs w:val="18"/>
-                <w:lang w:val="fr-FR"/>
-              </w:rPr>
-              <w:t>buvé</w:t>
-            </w:r>
-            <w:proofErr w:type="spellEnd"/>
-            <w:r>
-              <w:rPr>
-                <w:sz w:val="18"/>
-                <w:szCs w:val="18"/>
-                <w:lang w:val="fr-FR"/>
-              </w:rPr>
-              <w:t xml:space="preserve">: </w:t>
+            <w:proofErr w:type="gramStart"/>
+            <w:r>
+              <w:rPr>
+                <w:sz w:val="18"/>
+                <w:szCs w:val="18"/>
+                <w:lang w:val="fr-FR"/>
+              </w:rPr>
+              <w:t>bu:</w:t>
+            </w:r>
+            <w:proofErr w:type="gramEnd"/>
+            <w:r>
+              <w:rPr>
+                <w:sz w:val="18"/>
+                <w:szCs w:val="18"/>
+                <w:lang w:val="fr-FR"/>
+              </w:rPr>
+              <w:t xml:space="preserve"> </w:t>
             </w:r>
             <w:r>
               <w:rPr>
@@ -1674,15 +1782,27 @@
                 <w:lang w:val="fr-FR"/>
               </w:rPr>
             </w:pPr>
-            <w:r>
-              <w:rPr>
-                <w:i/>
-                <w:iCs/>
-                <w:sz w:val="16"/>
-                <w:szCs w:val="16"/>
-                <w:lang w:val="fr-FR"/>
-              </w:rPr>
-              <w:t xml:space="preserve">passer </w:t>
+            <w:proofErr w:type="gramStart"/>
+            <w:r>
+              <w:rPr>
+                <w:i/>
+                <w:iCs/>
+                <w:sz w:val="16"/>
+                <w:szCs w:val="16"/>
+                <w:lang w:val="fr-FR"/>
+              </w:rPr>
+              <w:t>passer</w:t>
+            </w:r>
+            <w:proofErr w:type="gramEnd"/>
+            <w:r>
+              <w:rPr>
+                <w:i/>
+                <w:iCs/>
+                <w:sz w:val="16"/>
+                <w:szCs w:val="16"/>
+                <w:lang w:val="fr-FR"/>
+              </w:rPr>
+              <w:t xml:space="preserve"> </w:t>
             </w:r>
             <w:proofErr w:type="spellStart"/>
             <w:r>
@@ -1831,7 +1951,17 @@
                 <w:szCs w:val="18"/>
                 <w:lang w:val="fr-FR"/>
               </w:rPr>
-              <w:t>remplacer par des exemples localement pertinents</w:t>
+              <w:t xml:space="preserve">remplacer par des exemples localement </w:t>
+            </w:r>
+            <w:proofErr w:type="gramStart"/>
+            <w:r>
+              <w:rPr>
+                <w:color w:val="FF0000"/>
+                <w:sz w:val="18"/>
+                <w:szCs w:val="18"/>
+                <w:lang w:val="fr-FR"/>
+              </w:rPr>
+              <w:t>pertinents</w:t>
             </w:r>
             <w:r>
               <w:rPr>
@@ -1868,6 +1998,7 @@
               </w:rPr>
               <w:t xml:space="preserve"> </w:t>
             </w:r>
+            <w:proofErr w:type="gramEnd"/>
             <w:r>
               <w:rPr>
                 <w:bCs/>
@@ -1911,13 +2042,23 @@
                 <w:lang w:val="fr-FR"/>
               </w:rPr>
             </w:pPr>
-            <w:r>
-              <w:rPr>
-                <w:sz w:val="16"/>
-                <w:szCs w:val="16"/>
-                <w:lang w:val="fr-FR"/>
-              </w:rPr>
-              <w:t>utiliser les codes au bas du module |__|__|</w:t>
+            <w:proofErr w:type="gramStart"/>
+            <w:r>
+              <w:rPr>
+                <w:sz w:val="16"/>
+                <w:szCs w:val="16"/>
+                <w:lang w:val="fr-FR"/>
+              </w:rPr>
+              <w:t>utiliser</w:t>
+            </w:r>
+            <w:proofErr w:type="gramEnd"/>
+            <w:r>
+              <w:rPr>
+                <w:sz w:val="16"/>
+                <w:szCs w:val="16"/>
+                <w:lang w:val="fr-FR"/>
+              </w:rPr>
+              <w:t xml:space="preserve"> les codes au bas du module |__|__|</w:t>
             </w:r>
           </w:p>
         </w:tc>
@@ -2196,15 +2337,33 @@
                 <w:szCs w:val="18"/>
                 <w:lang w:val="fr-FR"/>
               </w:rPr>
-              <w:t>tels que</w:t>
-            </w:r>
-            <w:r>
-              <w:rPr>
-                <w:sz w:val="18"/>
-                <w:szCs w:val="18"/>
-                <w:lang w:val="fr-FR"/>
-              </w:rPr>
-              <w:t>: (chèvre, bœuf, poulet, porc, sang, poisson, y compris le thon en conserve, escargot, et/ou autres fruits de mer, œufs</w:t>
+              <w:t xml:space="preserve">tels </w:t>
+            </w:r>
+            <w:proofErr w:type="gramStart"/>
+            <w:r>
+              <w:rPr>
+                <w:sz w:val="18"/>
+                <w:szCs w:val="18"/>
+                <w:lang w:val="fr-FR"/>
+              </w:rPr>
+              <w:t>que</w:t>
+            </w:r>
+            <w:r>
+              <w:rPr>
+                <w:sz w:val="18"/>
+                <w:szCs w:val="18"/>
+                <w:lang w:val="fr-FR"/>
+              </w:rPr>
+              <w:t>:</w:t>
+            </w:r>
+            <w:proofErr w:type="gramEnd"/>
+            <w:r>
+              <w:rPr>
+                <w:sz w:val="18"/>
+                <w:szCs w:val="18"/>
+                <w:lang w:val="fr-FR"/>
+              </w:rPr>
+              <w:t xml:space="preserve"> (chèvre, bœuf, poulet, porc, sang, poisson, y compris le thon en conserve, escargot, et/ou autres fruits de mer, œufs</w:t>
             </w:r>
             <w:r>
               <w:rPr>
@@ -2283,6 +2442,7 @@
                 <w:lang w:val="fr-FR"/>
               </w:rPr>
             </w:pPr>
+            <w:proofErr w:type="gramStart"/>
             <w:r>
               <w:rPr>
                 <w:i/>
@@ -2305,6 +2465,7 @@
               <w:t>FCSPr</w:t>
             </w:r>
             <w:proofErr w:type="spellEnd"/>
+            <w:proofErr w:type="gramEnd"/>
             <w:r>
               <w:rPr>
                 <w:i/>
@@ -2336,6 +2497,7 @@
               <w:t xml:space="preserve">Passer </w:t>
             </w:r>
             <w:proofErr w:type="spellStart"/>
+            <w:proofErr w:type="gramStart"/>
             <w:r>
               <w:rPr>
                 <w:i/>
@@ -2369,6 +2531,7 @@
               <w:t>FCSVeg</w:t>
             </w:r>
             <w:proofErr w:type="spellEnd"/>
+            <w:proofErr w:type="gramEnd"/>
           </w:p>
         </w:tc>
       </w:tr>
@@ -2472,15 +2635,33 @@
                 <w:szCs w:val="18"/>
                 <w:lang w:val="fr-FR"/>
               </w:rPr>
-              <w:t>tels que</w:t>
-            </w:r>
-            <w:r>
-              <w:rPr>
-                <w:sz w:val="18"/>
-                <w:szCs w:val="18"/>
-                <w:lang w:val="fr-FR"/>
-              </w:rPr>
-              <w:t>: (chèvre, bœuf, poulet, porc, sang, poisson, y compris le thon en conserve, escargot, et/ou autres fruits de mer, œufs</w:t>
+              <w:t xml:space="preserve">tels </w:t>
+            </w:r>
+            <w:proofErr w:type="gramStart"/>
+            <w:r>
+              <w:rPr>
+                <w:sz w:val="18"/>
+                <w:szCs w:val="18"/>
+                <w:lang w:val="fr-FR"/>
+              </w:rPr>
+              <w:t>que</w:t>
+            </w:r>
+            <w:r>
+              <w:rPr>
+                <w:sz w:val="18"/>
+                <w:szCs w:val="18"/>
+                <w:lang w:val="fr-FR"/>
+              </w:rPr>
+              <w:t>:</w:t>
+            </w:r>
+            <w:proofErr w:type="gramEnd"/>
+            <w:r>
+              <w:rPr>
+                <w:sz w:val="18"/>
+                <w:szCs w:val="18"/>
+                <w:lang w:val="fr-FR"/>
+              </w:rPr>
+              <w:t xml:space="preserve"> (chèvre, bœuf, poulet, porc, sang, poisson, y compris le thon en conserve, escargot, et/ou autres fruits de mer, œufs</w:t>
             </w:r>
             <w:r>
               <w:rPr>
@@ -2548,13 +2729,23 @@
                 <w:lang w:val="fr-FR"/>
               </w:rPr>
             </w:pPr>
-            <w:r>
-              <w:rPr>
-                <w:sz w:val="16"/>
-                <w:szCs w:val="16"/>
-                <w:lang w:val="fr-FR"/>
-              </w:rPr>
-              <w:t>utiliser les codes au bas du module |__|__|</w:t>
+            <w:proofErr w:type="gramStart"/>
+            <w:r>
+              <w:rPr>
+                <w:sz w:val="16"/>
+                <w:szCs w:val="16"/>
+                <w:lang w:val="fr-FR"/>
+              </w:rPr>
+              <w:t>utiliser</w:t>
+            </w:r>
+            <w:proofErr w:type="gramEnd"/>
+            <w:r>
+              <w:rPr>
+                <w:sz w:val="16"/>
+                <w:szCs w:val="16"/>
+                <w:lang w:val="fr-FR"/>
+              </w:rPr>
+              <w:t xml:space="preserve"> les codes au bas du module |__|__|</w:t>
             </w:r>
           </w:p>
         </w:tc>
@@ -2674,7 +2865,17 @@
                 <w:szCs w:val="18"/>
                 <w:lang w:val="fr-FR"/>
               </w:rPr>
-              <w:t xml:space="preserve">remplacer par des exemples localement pertinents </w:t>
+              <w:t xml:space="preserve">remplacer par des exemples localement </w:t>
+            </w:r>
+            <w:proofErr w:type="gramStart"/>
+            <w:r>
+              <w:rPr>
+                <w:color w:val="FF0000"/>
+                <w:sz w:val="18"/>
+                <w:szCs w:val="18"/>
+                <w:lang w:val="fr-FR"/>
+              </w:rPr>
+              <w:t xml:space="preserve">pertinents </w:t>
             </w:r>
             <w:r>
               <w:rPr>
@@ -2683,7 +2884,17 @@
                 <w:szCs w:val="18"/>
                 <w:lang w:val="fr-FR"/>
               </w:rPr>
-              <w:t>) c</w:t>
+              <w:t>)</w:t>
+            </w:r>
+            <w:proofErr w:type="gramEnd"/>
+            <w:r>
+              <w:rPr>
+                <w:color w:val="000000" w:themeColor="text1"/>
+                <w:sz w:val="18"/>
+                <w:szCs w:val="18"/>
+                <w:lang w:val="fr-FR"/>
+              </w:rPr>
+              <w:t xml:space="preserve"> c</w:t>
             </w:r>
             <w:r>
               <w:rPr>
@@ -2718,6 +2929,7 @@
               </w:rPr>
               <w:t xml:space="preserve">Jours 0 – 7 |__|       </w:t>
             </w:r>
+            <w:proofErr w:type="gramStart"/>
             <w:r>
               <w:rPr>
                 <w:i/>
@@ -2740,6 +2952,7 @@
               <w:t>FCSPrMeatF</w:t>
             </w:r>
             <w:proofErr w:type="spellEnd"/>
+            <w:proofErr w:type="gramEnd"/>
             <w:r>
               <w:rPr>
                 <w:i/>
@@ -2877,7 +3090,29 @@
                 <w:szCs w:val="18"/>
                 <w:lang w:val="fr-FR"/>
               </w:rPr>
-              <w:t>Viande d'organe, telle que: (foie, reins, cœur et / ou autres abats)</w:t>
+              <w:t xml:space="preserve">Viande d'organe, telle </w:t>
+            </w:r>
+            <w:proofErr w:type="gramStart"/>
+            <w:r>
+              <w:rPr>
+                <w:i/>
+                <w:iCs/>
+                <w:sz w:val="18"/>
+                <w:szCs w:val="18"/>
+                <w:lang w:val="fr-FR"/>
+              </w:rPr>
+              <w:t>que:</w:t>
+            </w:r>
+            <w:proofErr w:type="gramEnd"/>
+            <w:r>
+              <w:rPr>
+                <w:i/>
+                <w:iCs/>
+                <w:sz w:val="18"/>
+                <w:szCs w:val="18"/>
+                <w:lang w:val="fr-FR"/>
+              </w:rPr>
+              <w:t xml:space="preserve"> (foie, reins, cœur et / ou autres abats)</w:t>
             </w:r>
             <w:r>
               <w:rPr>
@@ -2940,7 +3175,17 @@
                 <w:szCs w:val="16"/>
                 <w:lang w:val="fr-FR"/>
               </w:rPr>
-              <w:t>Jours 0 – 7 |__|       Si</w:t>
+              <w:t xml:space="preserve">Jours 0 – 7 |__|       </w:t>
+            </w:r>
+            <w:proofErr w:type="gramStart"/>
+            <w:r>
+              <w:rPr>
+                <w:rFonts w:asciiTheme="minorHAnsi" w:hAnsiTheme="minorHAnsi" w:cstheme="minorHAnsi"/>
+                <w:sz w:val="16"/>
+                <w:szCs w:val="16"/>
+                <w:lang w:val="fr-FR"/>
+              </w:rPr>
+              <w:t>Si</w:t>
             </w:r>
             <w:r>
               <w:rPr>
@@ -2966,6 +3211,7 @@
               <w:t>FCSPrMeatO</w:t>
             </w:r>
             <w:proofErr w:type="spellEnd"/>
+            <w:proofErr w:type="gramEnd"/>
             <w:r>
               <w:rPr>
                 <w:rFonts w:asciiTheme="minorHAnsi" w:hAnsiTheme="minorHAnsi" w:cstheme="minorHAnsi"/>
@@ -3129,7 +3375,25 @@
                 <w:szCs w:val="18"/>
                 <w:lang w:val="fr-FR"/>
               </w:rPr>
-              <w:t>tels que: (poissons, y compris le thon en conserve, les escargots et / ou d'autres fruits de mer</w:t>
+              <w:t xml:space="preserve">tels </w:t>
+            </w:r>
+            <w:proofErr w:type="gramStart"/>
+            <w:r>
+              <w:rPr>
+                <w:sz w:val="18"/>
+                <w:szCs w:val="18"/>
+                <w:lang w:val="fr-FR"/>
+              </w:rPr>
+              <w:t>que:</w:t>
+            </w:r>
+            <w:proofErr w:type="gramEnd"/>
+            <w:r>
+              <w:rPr>
+                <w:sz w:val="18"/>
+                <w:szCs w:val="18"/>
+                <w:lang w:val="fr-FR"/>
+              </w:rPr>
+              <w:t xml:space="preserve"> (poissons, y compris le thon en conserve, les escargots et / ou d'autres fruits de mer</w:t>
             </w:r>
             <w:r>
               <w:rPr>
@@ -3210,6 +3474,7 @@
               </w:rPr>
               <w:t xml:space="preserve"> 0 – 7 |__|       </w:t>
             </w:r>
+            <w:proofErr w:type="gramStart"/>
             <w:r>
               <w:rPr>
                 <w:rFonts w:asciiTheme="minorHAnsi" w:hAnsiTheme="minorHAnsi" w:cstheme="minorHAnsi"/>
@@ -3242,6 +3507,7 @@
               <w:t>FCSPrFish</w:t>
             </w:r>
             <w:proofErr w:type="spellEnd"/>
+            <w:proofErr w:type="gramEnd"/>
             <w:r>
               <w:rPr>
                 <w:rFonts w:asciiTheme="minorHAnsi" w:hAnsiTheme="minorHAnsi" w:cstheme="minorHAnsi"/>
@@ -3430,7 +3696,17 @@
                 <w:szCs w:val="16"/>
                 <w:lang w:val="fr-FR"/>
               </w:rPr>
-              <w:t xml:space="preserve">Jours 0 – 7 |__|        Si </w:t>
+              <w:t xml:space="preserve">Jours 0 – 7 |__|        </w:t>
+            </w:r>
+            <w:proofErr w:type="gramStart"/>
+            <w:r>
+              <w:rPr>
+                <w:rFonts w:asciiTheme="minorHAnsi" w:hAnsiTheme="minorHAnsi" w:cstheme="minorHAnsi"/>
+                <w:sz w:val="16"/>
+                <w:szCs w:val="16"/>
+                <w:lang w:val="fr-FR"/>
+              </w:rPr>
+              <w:t xml:space="preserve">Si </w:t>
             </w:r>
             <w:r>
               <w:rPr>
@@ -3456,6 +3732,7 @@
               <w:t>FCSPrEgg</w:t>
             </w:r>
             <w:proofErr w:type="spellEnd"/>
+            <w:proofErr w:type="gramEnd"/>
             <w:r>
               <w:rPr>
                 <w:rFonts w:asciiTheme="minorHAnsi" w:hAnsiTheme="minorHAnsi" w:cstheme="minorHAnsi"/>
@@ -3618,7 +3895,31 @@
                 <w:szCs w:val="18"/>
                 <w:lang w:val="fr-FR"/>
               </w:rPr>
-              <w:t xml:space="preserve">Légumes et feuilles , </w:t>
+              <w:t xml:space="preserve">Légumes et </w:t>
+            </w:r>
+            <w:proofErr w:type="gramStart"/>
+            <w:r>
+              <w:rPr>
+                <w:i/>
+                <w:iCs/>
+                <w:color w:val="000000" w:themeColor="text1"/>
+                <w:sz w:val="18"/>
+                <w:szCs w:val="18"/>
+                <w:lang w:val="fr-FR"/>
+              </w:rPr>
+              <w:t>feuilles ,</w:t>
+            </w:r>
+            <w:proofErr w:type="gramEnd"/>
+            <w:r>
+              <w:rPr>
+                <w:i/>
+                <w:iCs/>
+                <w:color w:val="000000" w:themeColor="text1"/>
+                <w:sz w:val="18"/>
+                <w:szCs w:val="18"/>
+                <w:lang w:val="fr-FR"/>
+              </w:rPr>
+              <w:t xml:space="preserve"> </w:t>
             </w:r>
             <w:r>
               <w:rPr>
@@ -3859,7 +4160,31 @@
                 <w:szCs w:val="18"/>
                 <w:lang w:val="fr-FR"/>
               </w:rPr>
-              <w:t xml:space="preserve">Légumes et feuilles , </w:t>
+              <w:t xml:space="preserve">Légumes et </w:t>
+            </w:r>
+            <w:proofErr w:type="gramStart"/>
+            <w:r>
+              <w:rPr>
+                <w:i/>
+                <w:iCs/>
+                <w:color w:val="000000" w:themeColor="text1"/>
+                <w:sz w:val="18"/>
+                <w:szCs w:val="18"/>
+                <w:lang w:val="fr-FR"/>
+              </w:rPr>
+              <w:t>feuilles ,</w:t>
+            </w:r>
+            <w:proofErr w:type="gramEnd"/>
+            <w:r>
+              <w:rPr>
+                <w:i/>
+                <w:iCs/>
+                <w:color w:val="000000" w:themeColor="text1"/>
+                <w:sz w:val="18"/>
+                <w:szCs w:val="18"/>
+                <w:lang w:val="fr-FR"/>
+              </w:rPr>
+              <w:t xml:space="preserve"> </w:t>
             </w:r>
             <w:r>
               <w:rPr>
@@ -3993,7 +4318,29 @@
                 <w:szCs w:val="18"/>
                 <w:lang w:val="fr-FR"/>
               </w:rPr>
-              <w:t xml:space="preserve">Légumes oranges (légumes riches en Vitamine A): </w:t>
+              <w:t>Légumes oranges (légumes riches en Vitamine A</w:t>
+            </w:r>
+            <w:proofErr w:type="gramStart"/>
+            <w:r>
+              <w:rPr>
+                <w:i/>
+                <w:iCs/>
+                <w:sz w:val="18"/>
+                <w:szCs w:val="18"/>
+                <w:lang w:val="fr-FR"/>
+              </w:rPr>
+              <w:t>):</w:t>
+            </w:r>
+            <w:proofErr w:type="gramEnd"/>
+            <w:r>
+              <w:rPr>
+                <w:i/>
+                <w:iCs/>
+                <w:sz w:val="18"/>
+                <w:szCs w:val="18"/>
+                <w:lang w:val="fr-FR"/>
+              </w:rPr>
+              <w:t xml:space="preserve"> </w:t>
             </w:r>
             <w:r>
               <w:rPr>
@@ -4106,6 +4453,7 @@
                 <w:lang w:val="fr-FR"/>
               </w:rPr>
             </w:pPr>
+            <w:proofErr w:type="gramStart"/>
             <w:r>
               <w:rPr>
                 <w:rFonts w:asciiTheme="minorHAnsi" w:hAnsiTheme="minorHAnsi" w:cstheme="minorHAnsi"/>
@@ -4130,6 +4478,7 @@
               <w:t>FCSVegOrg</w:t>
             </w:r>
             <w:proofErr w:type="spellEnd"/>
+            <w:proofErr w:type="gramEnd"/>
             <w:r>
               <w:rPr>
                 <w:rFonts w:asciiTheme="minorHAnsi" w:hAnsiTheme="minorHAnsi" w:cstheme="minorHAnsi"/>
@@ -4282,7 +4631,18 @@
                 <w:szCs w:val="18"/>
                 <w:lang w:val="fr-FR"/>
               </w:rPr>
-              <w:t>Légumes à feuilles verte</w:t>
+              <w:t xml:space="preserve">Légumes à feuilles </w:t>
+            </w:r>
+            <w:proofErr w:type="gramStart"/>
+            <w:r>
+              <w:rPr>
+                <w:i/>
+                <w:iCs/>
+                <w:sz w:val="18"/>
+                <w:szCs w:val="18"/>
+                <w:lang w:val="fr-FR"/>
+              </w:rPr>
+              <w:t>verte</w:t>
             </w:r>
             <w:r>
               <w:rPr>
@@ -4300,7 +4660,16 @@
                 <w:szCs w:val="18"/>
                 <w:lang w:val="fr-FR"/>
               </w:rPr>
-              <w:t xml:space="preserve">, </w:t>
+              <w:t>,</w:t>
+            </w:r>
+            <w:proofErr w:type="gramEnd"/>
+            <w:r>
+              <w:rPr>
+                <w:sz w:val="18"/>
+                <w:szCs w:val="18"/>
+                <w:lang w:val="fr-FR"/>
+              </w:rPr>
+              <w:t xml:space="preserve"> </w:t>
             </w:r>
             <w:r>
               <w:rPr>
@@ -4440,6 +4809,7 @@
               <w:t xml:space="preserve"> =0 passer </w:t>
             </w:r>
             <w:proofErr w:type="spellStart"/>
+            <w:proofErr w:type="gramStart"/>
             <w:r>
               <w:rPr>
                 <w:rFonts w:asciiTheme="minorHAnsi" w:hAnsiTheme="minorHAnsi" w:cstheme="minorHAnsi"/>
@@ -4476,6 +4846,7 @@
               <w:t>FCSVegOth</w:t>
             </w:r>
             <w:proofErr w:type="spellEnd"/>
+            <w:proofErr w:type="gramEnd"/>
           </w:p>
           <w:p>
             <w:pPr>
@@ -4660,7 +5031,16 @@
                 <w:szCs w:val="18"/>
                 <w:lang w:val="fr-FR"/>
               </w:rPr>
-              <w:t xml:space="preserve">Au cours des 7 derniers jours, combien de jours les membres de votre ménage ont-ils mangé </w:t>
+              <w:t xml:space="preserve">Au cours des 7 derniers jours, combien de jours les membres de votre ménage ont-ils </w:t>
+            </w:r>
+            <w:proofErr w:type="gramStart"/>
+            <w:r>
+              <w:rPr>
+                <w:sz w:val="18"/>
+                <w:szCs w:val="18"/>
+                <w:lang w:val="fr-FR"/>
+              </w:rPr>
+              <w:t xml:space="preserve">mangé </w:t>
             </w:r>
             <w:r>
               <w:rPr>
@@ -4678,6 +5058,7 @@
               </w:rPr>
               <w:t>:</w:t>
             </w:r>
+            <w:proofErr w:type="gramEnd"/>
             <w:r>
               <w:rPr>
                 <w:lang w:val="fr-FR"/>
@@ -4759,6 +5140,7 @@
                 <w:lang w:val="fr-FR"/>
               </w:rPr>
             </w:pPr>
+            <w:proofErr w:type="gramStart"/>
             <w:r>
               <w:rPr>
                 <w:rFonts w:asciiTheme="minorHAnsi" w:hAnsiTheme="minorHAnsi" w:cstheme="minorHAnsi"/>
@@ -4783,6 +5165,7 @@
               <w:t>FCSFruit</w:t>
             </w:r>
             <w:proofErr w:type="spellEnd"/>
+            <w:proofErr w:type="gramEnd"/>
             <w:r>
               <w:rPr>
                 <w:rFonts w:asciiTheme="minorHAnsi" w:hAnsiTheme="minorHAnsi" w:cstheme="minorHAnsi"/>
@@ -4928,15 +5311,35 @@
                 <w:szCs w:val="18"/>
                 <w:lang w:val="fr-FR"/>
               </w:rPr>
-              <w:t xml:space="preserve">Des fruits, </w:t>
-            </w:r>
-            <w:r>
-              <w:rPr>
-                <w:sz w:val="18"/>
-                <w:szCs w:val="18"/>
-                <w:lang w:val="fr-FR"/>
-              </w:rPr>
-              <w:t xml:space="preserve"> tels que : : (banane, pomme, citron, mangue, papaye, abricot, pêche, etc.</w:t>
+              <w:t xml:space="preserve">Des </w:t>
+            </w:r>
+            <w:proofErr w:type="gramStart"/>
+            <w:r>
+              <w:rPr>
+                <w:i/>
+                <w:iCs/>
+                <w:sz w:val="18"/>
+                <w:szCs w:val="18"/>
+                <w:lang w:val="fr-FR"/>
+              </w:rPr>
+              <w:t xml:space="preserve">fruits, </w:t>
+            </w:r>
+            <w:r>
+              <w:rPr>
+                <w:sz w:val="18"/>
+                <w:szCs w:val="18"/>
+                <w:lang w:val="fr-FR"/>
+              </w:rPr>
+              <w:t xml:space="preserve"> tels</w:t>
+            </w:r>
+            <w:proofErr w:type="gramEnd"/>
+            <w:r>
+              <w:rPr>
+                <w:sz w:val="18"/>
+                <w:szCs w:val="18"/>
+                <w:lang w:val="fr-FR"/>
+              </w:rPr>
+              <w:t xml:space="preserve"> que : : (banane, pomme, citron, mangue, papaye, abricot, pêche, etc.</w:t>
             </w:r>
             <w:r>
               <w:rPr>
@@ -5060,7 +5463,18 @@
                 <w:szCs w:val="18"/>
                 <w:lang w:val="fr-FR"/>
               </w:rPr>
-              <w:t>Fruits oranges (Fruits riches en Vitamine A)</w:t>
+              <w:t>Fruits oranges (Fruits riches en Vitamine A</w:t>
+            </w:r>
+            <w:proofErr w:type="gramStart"/>
+            <w:r>
+              <w:rPr>
+                <w:i/>
+                <w:iCs/>
+                <w:sz w:val="18"/>
+                <w:szCs w:val="18"/>
+                <w:lang w:val="fr-FR"/>
+              </w:rPr>
+              <w:t>)</w:t>
             </w:r>
             <w:r>
               <w:rPr>
@@ -5076,7 +5490,16 @@
                 <w:szCs w:val="18"/>
                 <w:lang w:val="fr-FR"/>
               </w:rPr>
-              <w:t xml:space="preserve"> tels que </w:t>
+              <w:t xml:space="preserve"> </w:t>
+            </w:r>
+            <w:proofErr w:type="gramEnd"/>
+            <w:r>
+              <w:rPr>
+                <w:sz w:val="18"/>
+                <w:szCs w:val="18"/>
+                <w:lang w:val="fr-FR"/>
+              </w:rPr>
+              <w:t xml:space="preserve">tels que </w:t>
             </w:r>
             <w:r>
               <w:rPr>
@@ -5178,6 +5601,7 @@
               <w:t xml:space="preserve">Si </w:t>
             </w:r>
             <w:proofErr w:type="spellStart"/>
+            <w:proofErr w:type="gramStart"/>
             <w:r>
               <w:rPr>
                 <w:rFonts w:asciiTheme="minorHAnsi" w:hAnsiTheme="minorHAnsi" w:cstheme="minorHAnsi"/>
@@ -5199,7 +5623,19 @@
                 <w:szCs w:val="16"/>
                 <w:lang w:val="fr-FR"/>
               </w:rPr>
-              <w:t xml:space="preserve">  =0 passer </w:t>
+              <w:t xml:space="preserve">  =</w:t>
+            </w:r>
+            <w:proofErr w:type="gramEnd"/>
+            <w:r>
+              <w:rPr>
+                <w:rFonts w:asciiTheme="minorHAnsi" w:hAnsiTheme="minorHAnsi" w:cstheme="minorHAnsi"/>
+                <w:i/>
+                <w:iCs/>
+                <w:sz w:val="16"/>
+                <w:szCs w:val="16"/>
+                <w:lang w:val="fr-FR"/>
+              </w:rPr>
+              <w:t xml:space="preserve">0 passer </w:t>
             </w:r>
             <w:proofErr w:type="spellStart"/>
             <w:r>
@@ -5386,7 +5822,29 @@
                 <w:szCs w:val="18"/>
                 <w:lang w:val="fr-FR"/>
               </w:rPr>
-              <w:t xml:space="preserve">Huile/matières grasses/beurre: </w:t>
+              <w:t>Huile/matières grasses/</w:t>
+            </w:r>
+            <w:proofErr w:type="gramStart"/>
+            <w:r>
+              <w:rPr>
+                <w:i/>
+                <w:iCs/>
+                <w:sz w:val="18"/>
+                <w:szCs w:val="18"/>
+                <w:lang w:val="fr-FR"/>
+              </w:rPr>
+              <w:t>beurre:</w:t>
+            </w:r>
+            <w:proofErr w:type="gramEnd"/>
+            <w:r>
+              <w:rPr>
+                <w:i/>
+                <w:iCs/>
+                <w:sz w:val="18"/>
+                <w:szCs w:val="18"/>
+                <w:lang w:val="fr-FR"/>
+              </w:rPr>
+              <w:t xml:space="preserve"> </w:t>
             </w:r>
             <w:r>
               <w:rPr>
@@ -5482,6 +5940,7 @@
               <w:t xml:space="preserve">Si </w:t>
             </w:r>
             <w:proofErr w:type="spellStart"/>
+            <w:proofErr w:type="gramStart"/>
             <w:r>
               <w:rPr>
                 <w:rFonts w:asciiTheme="minorHAnsi" w:hAnsiTheme="minorHAnsi" w:cstheme="minorHAnsi"/>
@@ -5503,7 +5962,19 @@
                 <w:szCs w:val="16"/>
                 <w:lang w:val="fr-FR"/>
               </w:rPr>
-              <w:t xml:space="preserve">  =0 passer </w:t>
+              <w:t xml:space="preserve">  =</w:t>
+            </w:r>
+            <w:proofErr w:type="gramEnd"/>
+            <w:r>
+              <w:rPr>
+                <w:rFonts w:asciiTheme="minorHAnsi" w:hAnsiTheme="minorHAnsi" w:cstheme="minorHAnsi"/>
+                <w:i/>
+                <w:iCs/>
+                <w:sz w:val="16"/>
+                <w:szCs w:val="16"/>
+                <w:lang w:val="fr-FR"/>
+              </w:rPr>
+              <w:t xml:space="preserve">0 passer </w:t>
             </w:r>
             <w:proofErr w:type="spellStart"/>
             <w:r>
@@ -5641,7 +6112,29 @@
                 <w:szCs w:val="18"/>
                 <w:lang w:val="fr-FR"/>
               </w:rPr>
-              <w:t xml:space="preserve">Huile/matières grasses/beurre: </w:t>
+              <w:t>Huile/matières grasses/</w:t>
+            </w:r>
+            <w:proofErr w:type="gramStart"/>
+            <w:r>
+              <w:rPr>
+                <w:i/>
+                <w:iCs/>
+                <w:sz w:val="18"/>
+                <w:szCs w:val="18"/>
+                <w:lang w:val="fr-FR"/>
+              </w:rPr>
+              <w:t>beurre:</w:t>
+            </w:r>
+            <w:proofErr w:type="gramEnd"/>
+            <w:r>
+              <w:rPr>
+                <w:i/>
+                <w:iCs/>
+                <w:sz w:val="18"/>
+                <w:szCs w:val="18"/>
+                <w:lang w:val="fr-FR"/>
+              </w:rPr>
+              <w:t xml:space="preserve"> </w:t>
             </w:r>
             <w:r>
               <w:rPr>
@@ -5703,13 +6196,23 @@
                 <w:lang w:val="fr-FR"/>
               </w:rPr>
             </w:pPr>
-            <w:r>
-              <w:rPr>
-                <w:sz w:val="16"/>
-                <w:szCs w:val="16"/>
-                <w:lang w:val="fr-FR"/>
-              </w:rPr>
-              <w:t>utiliser les codes au bas du module |__|__|</w:t>
+            <w:proofErr w:type="gramStart"/>
+            <w:r>
+              <w:rPr>
+                <w:sz w:val="16"/>
+                <w:szCs w:val="16"/>
+                <w:lang w:val="fr-FR"/>
+              </w:rPr>
+              <w:t>utiliser</w:t>
+            </w:r>
+            <w:proofErr w:type="gramEnd"/>
+            <w:r>
+              <w:rPr>
+                <w:sz w:val="16"/>
+                <w:szCs w:val="16"/>
+                <w:lang w:val="fr-FR"/>
+              </w:rPr>
+              <w:t xml:space="preserve"> les codes au bas du module |__|__|</w:t>
             </w:r>
           </w:p>
         </w:tc>
@@ -5868,7 +6371,16 @@
                 <w:szCs w:val="18"/>
                 <w:lang w:val="fr-FR"/>
               </w:rPr>
-              <w:t>tels que (sucre, miel, confiture, gâteau, bonbons, biscuits, viennoiserie et autres produits sucrés (boissons sucrées)</w:t>
+              <w:t xml:space="preserve">tels que (sucre, miel, confiture, gâteau, bonbons, biscuits, viennoiserie et autres produits sucrés (boissons </w:t>
+            </w:r>
+            <w:proofErr w:type="gramStart"/>
+            <w:r>
+              <w:rPr>
+                <w:sz w:val="18"/>
+                <w:szCs w:val="18"/>
+                <w:lang w:val="fr-FR"/>
+              </w:rPr>
+              <w:t>sucrées)</w:t>
             </w:r>
             <w:r>
               <w:rPr>
@@ -5885,7 +6397,17 @@
                 <w:szCs w:val="18"/>
                 <w:lang w:val="fr-FR"/>
               </w:rPr>
-              <w:t xml:space="preserve"> remplacer par des exemples localement pertinents </w:t>
+              <w:t xml:space="preserve"> remplacer</w:t>
+            </w:r>
+            <w:proofErr w:type="gramEnd"/>
+            <w:r>
+              <w:rPr>
+                <w:color w:val="FF0000"/>
+                <w:sz w:val="18"/>
+                <w:szCs w:val="18"/>
+                <w:lang w:val="fr-FR"/>
+              </w:rPr>
+              <w:t xml:space="preserve"> par des exemples localement pertinents </w:t>
             </w:r>
             <w:r>
               <w:rPr>
@@ -5972,6 +6494,7 @@
               <w:t xml:space="preserve"> </w:t>
             </w:r>
             <w:proofErr w:type="spellStart"/>
+            <w:proofErr w:type="gramStart"/>
             <w:r>
               <w:rPr>
                 <w:rFonts w:asciiTheme="minorHAnsi" w:hAnsiTheme="minorHAnsi" w:cstheme="minorHAnsi"/>
@@ -5991,7 +6514,18 @@
                 <w:sz w:val="16"/>
                 <w:szCs w:val="16"/>
               </w:rPr>
-              <w:t xml:space="preserve">  =0 </w:t>
+              <w:t xml:space="preserve">  =</w:t>
+            </w:r>
+            <w:proofErr w:type="gramEnd"/>
+            <w:r>
+              <w:rPr>
+                <w:rFonts w:asciiTheme="minorHAnsi" w:hAnsiTheme="minorHAnsi" w:cstheme="minorHAnsi"/>
+                <w:i/>
+                <w:iCs/>
+                <w:sz w:val="16"/>
+                <w:szCs w:val="16"/>
+              </w:rPr>
+              <w:t xml:space="preserve">0 </w:t>
             </w:r>
             <w:r>
               <w:rPr>
@@ -6146,7 +6680,16 @@
                 <w:szCs w:val="18"/>
                 <w:lang w:val="fr-FR"/>
               </w:rPr>
-              <w:t>tels que (sucre, miel, confiture, gâteau, bonbons, biscuits, viennoiserie et autres produits sucrés (boissons sucrées)</w:t>
+              <w:t xml:space="preserve">tels que (sucre, miel, confiture, gâteau, bonbons, biscuits, viennoiserie et autres produits sucrés (boissons </w:t>
+            </w:r>
+            <w:proofErr w:type="gramStart"/>
+            <w:r>
+              <w:rPr>
+                <w:sz w:val="18"/>
+                <w:szCs w:val="18"/>
+                <w:lang w:val="fr-FR"/>
+              </w:rPr>
+              <w:t>sucrées)</w:t>
             </w:r>
             <w:r>
               <w:rPr>
@@ -6163,7 +6706,17 @@
                 <w:szCs w:val="18"/>
                 <w:lang w:val="fr-FR"/>
               </w:rPr>
-              <w:t xml:space="preserve"> remplacer par des exemples localement pertinents </w:t>
+              <w:t xml:space="preserve"> remplacer</w:t>
+            </w:r>
+            <w:proofErr w:type="gramEnd"/>
+            <w:r>
+              <w:rPr>
+                <w:color w:val="FF0000"/>
+                <w:sz w:val="18"/>
+                <w:szCs w:val="18"/>
+                <w:lang w:val="fr-FR"/>
+              </w:rPr>
+              <w:t xml:space="preserve"> par des exemples localement pertinents </w:t>
             </w:r>
             <w:r>
               <w:rPr>
@@ -6192,13 +6745,23 @@
                 <w:lang w:val="fr-FR"/>
               </w:rPr>
             </w:pPr>
-            <w:r>
-              <w:rPr>
-                <w:sz w:val="16"/>
-                <w:szCs w:val="16"/>
-                <w:lang w:val="fr-FR"/>
-              </w:rPr>
-              <w:t>utiliser les codes au bas du module |__|__|</w:t>
+            <w:proofErr w:type="gramStart"/>
+            <w:r>
+              <w:rPr>
+                <w:sz w:val="16"/>
+                <w:szCs w:val="16"/>
+                <w:lang w:val="fr-FR"/>
+              </w:rPr>
+              <w:t>utiliser</w:t>
+            </w:r>
+            <w:proofErr w:type="gramEnd"/>
+            <w:r>
+              <w:rPr>
+                <w:sz w:val="16"/>
+                <w:szCs w:val="16"/>
+                <w:lang w:val="fr-FR"/>
+              </w:rPr>
+              <w:t xml:space="preserve"> les codes au bas du module |__|__|</w:t>
             </w:r>
           </w:p>
         </w:tc>
@@ -6279,6 +6842,7 @@
               <w:t>Au cours des 7 derniers jours, combien de jours les membres de votre ménage ont-ils mangé/</w:t>
             </w:r>
             <w:proofErr w:type="spellStart"/>
+            <w:proofErr w:type="gramStart"/>
             <w:r>
               <w:rPr>
                 <w:sz w:val="18"/>
@@ -6296,6 +6860,7 @@
               </w:rPr>
               <w:t>:</w:t>
             </w:r>
+            <w:proofErr w:type="gramEnd"/>
             <w:r>
               <w:rPr>
                 <w:sz w:val="18"/>
@@ -6377,8 +6942,9 @@
                 <w:szCs w:val="18"/>
                 <w:lang w:val="fr-FR"/>
               </w:rPr>
-              <w:t xml:space="preserve"> remplacer par des exemples localement pertinents</w:t>
-            </w:r>
+              <w:t xml:space="preserve"> </w:t>
+            </w:r>
+            <w:proofErr w:type="gramStart"/>
             <w:r>
               <w:rPr>
                 <w:color w:val="FF0000"/>
@@ -6386,13 +6952,32 @@
                 <w:szCs w:val="18"/>
                 <w:lang w:val="fr-FR"/>
               </w:rPr>
-              <w:t xml:space="preserve"> </w:t>
-            </w:r>
+              <w:t>remplacer</w:t>
+            </w:r>
+            <w:proofErr w:type="gramEnd"/>
             <w:r>
               <w:rPr>
                 <w:color w:val="FF0000"/>
                 <w:sz w:val="18"/>
                 <w:szCs w:val="18"/>
+                <w:lang w:val="fr-FR"/>
+              </w:rPr>
+              <w:t xml:space="preserve"> par des exemples localement pertinents</w:t>
+            </w:r>
+            <w:r>
+              <w:rPr>
+                <w:color w:val="FF0000"/>
+                <w:sz w:val="18"/>
+                <w:szCs w:val="18"/>
+                <w:lang w:val="fr-FR"/>
+              </w:rPr>
+              <w:t xml:space="preserve"> </w:t>
+            </w:r>
+            <w:r>
+              <w:rPr>
+                <w:color w:val="FF0000"/>
+                <w:sz w:val="18"/>
+                <w:szCs w:val="18"/>
               </w:rPr>
               <w:t xml:space="preserve"> </w:t>
             </w:r>
@@ -6432,18 +7017,40 @@
                 <w:szCs w:val="16"/>
                 <w:lang w:val="fr-FR"/>
               </w:rPr>
-              <w:t xml:space="preserve">Jours 0 – 7|__| </w:t>
-            </w:r>
-            <w:r>
-              <w:rPr>
-                <w:rFonts w:asciiTheme="minorHAnsi" w:hAnsiTheme="minorHAnsi" w:cstheme="minorHAnsi"/>
-                <w:i/>
-                <w:iCs/>
-                <w:sz w:val="16"/>
-                <w:szCs w:val="16"/>
-                <w:lang w:val="fr-FR"/>
-              </w:rPr>
-              <w:t xml:space="preserve"> Si </w:t>
+              <w:t>Jours 0 – 7|__</w:t>
+            </w:r>
+            <w:proofErr w:type="gramStart"/>
+            <w:r>
+              <w:rPr>
+                <w:rFonts w:asciiTheme="minorHAnsi" w:hAnsiTheme="minorHAnsi" w:cstheme="minorHAnsi"/>
+                <w:sz w:val="16"/>
+                <w:szCs w:val="16"/>
+                <w:lang w:val="fr-FR"/>
+              </w:rPr>
+              <w:t xml:space="preserve">| </w:t>
+            </w:r>
+            <w:r>
+              <w:rPr>
+                <w:rFonts w:asciiTheme="minorHAnsi" w:hAnsiTheme="minorHAnsi" w:cstheme="minorHAnsi"/>
+                <w:i/>
+                <w:iCs/>
+                <w:sz w:val="16"/>
+                <w:szCs w:val="16"/>
+                <w:lang w:val="fr-FR"/>
+              </w:rPr>
+              <w:t xml:space="preserve"> Si</w:t>
+            </w:r>
+            <w:proofErr w:type="gramEnd"/>
+            <w:r>
+              <w:rPr>
+                <w:rFonts w:asciiTheme="minorHAnsi" w:hAnsiTheme="minorHAnsi" w:cstheme="minorHAnsi"/>
+                <w:i/>
+                <w:iCs/>
+                <w:sz w:val="16"/>
+                <w:szCs w:val="16"/>
+                <w:lang w:val="fr-FR"/>
+              </w:rPr>
+              <w:t xml:space="preserve"> </w:t>
             </w:r>
             <w:proofErr w:type="spellStart"/>
             <w:r>
@@ -6579,7 +7186,18 @@
                 <w:szCs w:val="18"/>
                 <w:lang w:val="fr-FR"/>
               </w:rPr>
-              <w:t>Condiments/épices</w:t>
+              <w:t>Condiments/</w:t>
+            </w:r>
+            <w:proofErr w:type="gramStart"/>
+            <w:r>
+              <w:rPr>
+                <w:i/>
+                <w:iCs/>
+                <w:sz w:val="18"/>
+                <w:szCs w:val="18"/>
+                <w:lang w:val="fr-FR"/>
+              </w:rPr>
+              <w:t>épices</w:t>
             </w:r>
             <w:r>
               <w:rPr>
@@ -6591,6 +7209,7 @@
               </w:rPr>
               <w:t>:</w:t>
             </w:r>
+            <w:proofErr w:type="gramEnd"/>
             <w:r>
               <w:rPr>
                 <w:i/>
@@ -6638,8 +7257,9 @@
                 <w:szCs w:val="18"/>
                 <w:lang w:val="fr-FR"/>
               </w:rPr>
-              <w:t xml:space="preserve"> remplacer par des exemples localement pertinents</w:t>
-            </w:r>
+              <w:t xml:space="preserve"> </w:t>
+            </w:r>
+            <w:proofErr w:type="gramStart"/>
             <w:r>
               <w:rPr>
                 <w:color w:val="FF0000"/>
@@ -6647,13 +7267,32 @@
                 <w:szCs w:val="18"/>
                 <w:lang w:val="fr-FR"/>
               </w:rPr>
-              <w:t xml:space="preserve"> </w:t>
-            </w:r>
+              <w:t>remplacer</w:t>
+            </w:r>
+            <w:proofErr w:type="gramEnd"/>
             <w:r>
               <w:rPr>
                 <w:color w:val="FF0000"/>
                 <w:sz w:val="18"/>
                 <w:szCs w:val="18"/>
+                <w:lang w:val="fr-FR"/>
+              </w:rPr>
+              <w:t xml:space="preserve"> par des exemples localement pertinents</w:t>
+            </w:r>
+            <w:r>
+              <w:rPr>
+                <w:color w:val="FF0000"/>
+                <w:sz w:val="18"/>
+                <w:szCs w:val="18"/>
+                <w:lang w:val="fr-FR"/>
+              </w:rPr>
+              <w:t xml:space="preserve"> </w:t>
+            </w:r>
+            <w:r>
+              <w:rPr>
+                <w:color w:val="FF0000"/>
+                <w:sz w:val="18"/>
+                <w:szCs w:val="18"/>
               </w:rPr>
               <w:t xml:space="preserve"> </w:t>
             </w:r>
@@ -6684,13 +7323,23 @@
                 <w:lang w:val="fr-FR"/>
               </w:rPr>
             </w:pPr>
-            <w:r>
-              <w:rPr>
-                <w:sz w:val="16"/>
-                <w:szCs w:val="16"/>
-                <w:lang w:val="fr-FR"/>
-              </w:rPr>
-              <w:t>utiliser les codes au bas du module |__|__|</w:t>
+            <w:proofErr w:type="gramStart"/>
+            <w:r>
+              <w:rPr>
+                <w:sz w:val="16"/>
+                <w:szCs w:val="16"/>
+                <w:lang w:val="fr-FR"/>
+              </w:rPr>
+              <w:t>utiliser</w:t>
+            </w:r>
+            <w:proofErr w:type="gramEnd"/>
+            <w:r>
+              <w:rPr>
+                <w:sz w:val="16"/>
+                <w:szCs w:val="16"/>
+                <w:lang w:val="fr-FR"/>
+              </w:rPr>
+              <w:t xml:space="preserve"> les codes au bas du module |__|__|</w:t>
             </w:r>
           </w:p>
         </w:tc>

</xml_diff>